<commit_message>
Changed timeout cards and fixed certificate template
</commit_message>
<xml_diff>
--- a/storage/app/templates/default/certificate_standard.docx
+++ b/storage/app/templates/default/certificate_standard.docx
@@ -290,34 +290,23 @@
         <w:rPr>
           <w:rFonts w:ascii="Times New Roman" w:hAnsi="Times New Roman" w:eastAsia="Calibri" w:cs="Calibri"/>
           <w:noProof w:val="0"/>
-          <w:color w:val="000000" w:themeColor="text1" w:themeTint="FF" w:themeShade="FF"/>
-          <w:sz w:val="24"/>
-          <w:szCs w:val="24"/>
-          <w:lang w:val="pt-BR" w:eastAsia="en-US" w:bidi="ar-SA"/>
-        </w:rPr>
-        <w:t>${</w:t>
-      </w:r>
-      <w:r>
-        <w:rPr>
-          <w:rFonts w:ascii="Times New Roman" w:hAnsi="Times New Roman" w:eastAsia="Calibri" w:cs="Calibri"/>
-          <w:noProof w:val="0"/>
-          <w:color w:val="000000" w:themeColor="text1" w:themeTint="FF" w:themeShade="FF"/>
-          <w:sz w:val="24"/>
-          <w:szCs w:val="24"/>
-          <w:lang w:val="pt-BR" w:eastAsia="en-US" w:bidi="ar-SA"/>
-        </w:rPr>
-        <w:t>nature</w:t>
-      </w:r>
-      <w:r>
-        <w:rPr>
-          <w:rFonts w:ascii="Times New Roman" w:hAnsi="Times New Roman" w:eastAsia="Calibri" w:cs="Calibri"/>
-          <w:noProof w:val="0"/>
-          <w:color w:val="000000" w:themeColor="text1" w:themeTint="FF" w:themeShade="FF"/>
-          <w:sz w:val="24"/>
-          <w:szCs w:val="24"/>
-          <w:lang w:val="pt-BR" w:eastAsia="en-US" w:bidi="ar-SA"/>
-        </w:rPr>
-        <w:t xml:space="preserve">} </w:t>
+          <w:color w:val="FF0000"/>
+          <w:sz w:val="24"/>
+          <w:szCs w:val="24"/>
+          <w:lang w:val="pt-BR" w:eastAsia="en-US" w:bidi="ar-SA"/>
+        </w:rPr>
+        <w:t>alienação fiduciária</w:t>
+      </w:r>
+      <w:r>
+        <w:rPr>
+          <w:rFonts w:ascii="Times New Roman" w:hAnsi="Times New Roman" w:eastAsia="Calibri" w:cs="Calibri"/>
+          <w:noProof w:val="0"/>
+          <w:color w:val="000000" w:themeColor="text1" w:themeTint="FF" w:themeShade="FF"/>
+          <w:sz w:val="24"/>
+          <w:szCs w:val="24"/>
+          <w:lang w:val="pt-BR" w:eastAsia="en-US" w:bidi="ar-SA"/>
+        </w:rPr>
+        <w:t xml:space="preserve"> </w:t>
       </w:r>
       <w:r>
         <w:rPr>

</xml_diff>